<commit_message>
I update the names of the variables in the tornado diagram to be more human readable
</commit_message>
<xml_diff>
--- a/Table_1_Germany.docx
+++ b/Table_1_Germany.docx
@@ -22,7 +22,7 @@
         <w:gridCol w:w="2085"/>
         <w:gridCol w:w="2135"/>
         <w:gridCol w:w="1955"/>
-        <w:gridCol w:w="4741"/>
+        <w:gridCol w:w="4618"/>
       </w:tblGrid>
       <w:tr>
         <w:trPr>
@@ -1194,95 +1194,95 @@
                 <w:szCs w:val="22"/>
                 <w:color w:val="000000"/>
               </w:rPr>
-              <w:t xml:space="preserve">751.26</w:t>
-            </w:r>
-          </w:p>
-        </w:tc>
-        <w:tc>
-          <w:tcPr>
-            <w:tcBorders>
-              <w:bottom w:val="single" w:sz="6" w:space="0" w:color="666666"/>
-              <w:top w:val="single" w:sz="6" w:space="0" w:color="666666"/>
-              <w:left w:val="single" w:sz="6" w:space="0" w:color="666666"/>
-              <w:right w:val="single" w:sz="6" w:space="0" w:color="666666"/>
-            </w:tcBorders>
-            <w:shd w:val="clear" w:color="auto" w:fill="FFFFFF"/>
-            <w:tcMar>
-              <w:top w:w="0" w:type="dxa"/>
-              <w:bottom w:w="0" w:type="dxa"/>
-              <w:left w:w="0" w:type="dxa"/>
-              <w:right w:w="0" w:type="dxa"/>
-            </w:tcMar>
-            <w:vAlign w:val="center"/>
-          </w:tcPr>
-          <w:p>
-            <w:pPr>
-              <w:pStyle w:val="Normal"/>
-              <w:jc w:val="left"/>
-              <w:pBdr>
-                <w:bottom w:val="none" w:sz="0" w:space="0" w:color="000000"/>
-                <w:top w:val="none" w:sz="0" w:space="0" w:color="000000"/>
-                <w:left w:val="none" w:sz="0" w:space="0" w:color="000000"/>
-                <w:right w:val="none" w:sz="0" w:space="0" w:color="000000"/>
-              </w:pBdr>
-              <w:spacing w:after="100" w:before="100" w:line="240"/>
-              <w:ind w:left="100" w:right="100" w:firstLine="0" w:firstLineChars="0"/>
-            </w:pPr>
-            <w:r>
-              <w:rPr>
-                <w:rFonts w:ascii="Arial" w:hAnsi="Arial" w:eastAsia="Arial" w:cs="Arial"/>
-                <w:i w:val="false"/>
-                <w:b w:val="false"/>
-                <w:u w:val="none"/>
-                <w:sz w:val="22"/>
-                <w:szCs w:val="22"/>
-                <w:color w:val="000000"/>
-              </w:rPr>
-              <w:t xml:space="preserve">601.00</w:t>
-            </w:r>
-          </w:p>
-        </w:tc>
-        <w:tc>
-          <w:tcPr>
-            <w:tcBorders>
-              <w:bottom w:val="single" w:sz="6" w:space="0" w:color="666666"/>
-              <w:top w:val="single" w:sz="6" w:space="0" w:color="666666"/>
-              <w:left w:val="single" w:sz="6" w:space="0" w:color="666666"/>
-              <w:right w:val="single" w:sz="6" w:space="0" w:color="666666"/>
-            </w:tcBorders>
-            <w:shd w:val="clear" w:color="auto" w:fill="FFFFFF"/>
-            <w:tcMar>
-              <w:top w:w="0" w:type="dxa"/>
-              <w:bottom w:w="0" w:type="dxa"/>
-              <w:left w:w="0" w:type="dxa"/>
-              <w:right w:w="0" w:type="dxa"/>
-            </w:tcMar>
-            <w:vAlign w:val="center"/>
-          </w:tcPr>
-          <w:p>
-            <w:pPr>
-              <w:pStyle w:val="Normal"/>
-              <w:jc w:val="left"/>
-              <w:pBdr>
-                <w:bottom w:val="none" w:sz="0" w:space="0" w:color="000000"/>
-                <w:top w:val="none" w:sz="0" w:space="0" w:color="000000"/>
-                <w:left w:val="none" w:sz="0" w:space="0" w:color="000000"/>
-                <w:right w:val="none" w:sz="0" w:space="0" w:color="000000"/>
-              </w:pBdr>
-              <w:spacing w:after="100" w:before="100" w:line="240"/>
-              <w:ind w:left="100" w:right="100" w:firstLine="0" w:firstLineChars="0"/>
-            </w:pPr>
-            <w:r>
-              <w:rPr>
-                <w:rFonts w:ascii="Arial" w:hAnsi="Arial" w:eastAsia="Arial" w:cs="Arial"/>
-                <w:i w:val="false"/>
-                <w:b w:val="false"/>
-                <w:u w:val="none"/>
-                <w:sz w:val="22"/>
-                <w:szCs w:val="22"/>
-                <w:color w:val="000000"/>
-              </w:rPr>
-              <w:t xml:space="preserve">901.51</w:t>
+              <w:t xml:space="preserve">1517.69</w:t>
+            </w:r>
+          </w:p>
+        </w:tc>
+        <w:tc>
+          <w:tcPr>
+            <w:tcBorders>
+              <w:bottom w:val="single" w:sz="6" w:space="0" w:color="666666"/>
+              <w:top w:val="single" w:sz="6" w:space="0" w:color="666666"/>
+              <w:left w:val="single" w:sz="6" w:space="0" w:color="666666"/>
+              <w:right w:val="single" w:sz="6" w:space="0" w:color="666666"/>
+            </w:tcBorders>
+            <w:shd w:val="clear" w:color="auto" w:fill="FFFFFF"/>
+            <w:tcMar>
+              <w:top w:w="0" w:type="dxa"/>
+              <w:bottom w:w="0" w:type="dxa"/>
+              <w:left w:w="0" w:type="dxa"/>
+              <w:right w:w="0" w:type="dxa"/>
+            </w:tcMar>
+            <w:vAlign w:val="center"/>
+          </w:tcPr>
+          <w:p>
+            <w:pPr>
+              <w:pStyle w:val="Normal"/>
+              <w:jc w:val="left"/>
+              <w:pBdr>
+                <w:bottom w:val="none" w:sz="0" w:space="0" w:color="000000"/>
+                <w:top w:val="none" w:sz="0" w:space="0" w:color="000000"/>
+                <w:left w:val="none" w:sz="0" w:space="0" w:color="000000"/>
+                <w:right w:val="none" w:sz="0" w:space="0" w:color="000000"/>
+              </w:pBdr>
+              <w:spacing w:after="100" w:before="100" w:line="240"/>
+              <w:ind w:left="100" w:right="100" w:firstLine="0" w:firstLineChars="0"/>
+            </w:pPr>
+            <w:r>
+              <w:rPr>
+                <w:rFonts w:ascii="Arial" w:hAnsi="Arial" w:eastAsia="Arial" w:cs="Arial"/>
+                <w:i w:val="false"/>
+                <w:b w:val="false"/>
+                <w:u w:val="none"/>
+                <w:sz w:val="22"/>
+                <w:szCs w:val="22"/>
+                <w:color w:val="000000"/>
+              </w:rPr>
+              <w:t xml:space="preserve">1214.15</w:t>
+            </w:r>
+          </w:p>
+        </w:tc>
+        <w:tc>
+          <w:tcPr>
+            <w:tcBorders>
+              <w:bottom w:val="single" w:sz="6" w:space="0" w:color="666666"/>
+              <w:top w:val="single" w:sz="6" w:space="0" w:color="666666"/>
+              <w:left w:val="single" w:sz="6" w:space="0" w:color="666666"/>
+              <w:right w:val="single" w:sz="6" w:space="0" w:color="666666"/>
+            </w:tcBorders>
+            <w:shd w:val="clear" w:color="auto" w:fill="FFFFFF"/>
+            <w:tcMar>
+              <w:top w:w="0" w:type="dxa"/>
+              <w:bottom w:w="0" w:type="dxa"/>
+              <w:left w:w="0" w:type="dxa"/>
+              <w:right w:w="0" w:type="dxa"/>
+            </w:tcMar>
+            <w:vAlign w:val="center"/>
+          </w:tcPr>
+          <w:p>
+            <w:pPr>
+              <w:pStyle w:val="Normal"/>
+              <w:jc w:val="left"/>
+              <w:pBdr>
+                <w:bottom w:val="none" w:sz="0" w:space="0" w:color="000000"/>
+                <w:top w:val="none" w:sz="0" w:space="0" w:color="000000"/>
+                <w:left w:val="none" w:sz="0" w:space="0" w:color="000000"/>
+                <w:right w:val="none" w:sz="0" w:space="0" w:color="000000"/>
+              </w:pBdr>
+              <w:spacing w:after="100" w:before="100" w:line="240"/>
+              <w:ind w:left="100" w:right="100" w:firstLine="0" w:firstLineChars="0"/>
+            </w:pPr>
+            <w:r>
+              <w:rPr>
+                <w:rFonts w:ascii="Arial" w:hAnsi="Arial" w:eastAsia="Arial" w:cs="Arial"/>
+                <w:i w:val="false"/>
+                <w:b w:val="false"/>
+                <w:u w:val="none"/>
+                <w:sz w:val="22"/>
+                <w:szCs w:val="22"/>
+                <w:color w:val="000000"/>
+              </w:rPr>
+              <w:t xml:space="preserve">1821.23</w:t>
             </w:r>
           </w:p>
         </w:tc>
@@ -1370,7 +1370,7 @@
                 <w:szCs w:val="22"/>
                 <w:color w:val="000000"/>
               </w:rPr>
-              <w:t xml:space="preserve">GAMMA(100.00, 7.51)</w:t>
+              <w:t xml:space="preserve">GAMMA(100.00, 15.18)</w:t>
             </w:r>
           </w:p>
         </w:tc>
@@ -6324,95 +6324,95 @@
                 <w:szCs w:val="22"/>
                 <w:color w:val="000000"/>
               </w:rPr>
-              <w:t xml:space="preserve">0.16</w:t>
-            </w:r>
-          </w:p>
-        </w:tc>
-        <w:tc>
-          <w:tcPr>
-            <w:tcBorders>
-              <w:bottom w:val="single" w:sz="6" w:space="0" w:color="666666"/>
-              <w:top w:val="single" w:sz="6" w:space="0" w:color="666666"/>
-              <w:left w:val="single" w:sz="6" w:space="0" w:color="666666"/>
-              <w:right w:val="single" w:sz="6" w:space="0" w:color="666666"/>
-            </w:tcBorders>
-            <w:shd w:val="clear" w:color="auto" w:fill="FFFFFF"/>
-            <w:tcMar>
-              <w:top w:w="0" w:type="dxa"/>
-              <w:bottom w:w="0" w:type="dxa"/>
-              <w:left w:w="0" w:type="dxa"/>
-              <w:right w:w="0" w:type="dxa"/>
-            </w:tcMar>
-            <w:vAlign w:val="center"/>
-          </w:tcPr>
-          <w:p>
-            <w:pPr>
-              <w:pStyle w:val="Normal"/>
-              <w:jc w:val="left"/>
-              <w:pBdr>
-                <w:bottom w:val="none" w:sz="0" w:space="0" w:color="000000"/>
-                <w:top w:val="none" w:sz="0" w:space="0" w:color="000000"/>
-                <w:left w:val="none" w:sz="0" w:space="0" w:color="000000"/>
-                <w:right w:val="none" w:sz="0" w:space="0" w:color="000000"/>
-              </w:pBdr>
-              <w:spacing w:after="100" w:before="100" w:line="240"/>
-              <w:ind w:left="100" w:right="100" w:firstLine="0" w:firstLineChars="0"/>
-            </w:pPr>
-            <w:r>
-              <w:rPr>
-                <w:rFonts w:ascii="Arial" w:hAnsi="Arial" w:eastAsia="Arial" w:cs="Arial"/>
-                <w:i w:val="false"/>
-                <w:b w:val="false"/>
-                <w:u w:val="none"/>
-                <w:sz w:val="22"/>
-                <w:szCs w:val="22"/>
-                <w:color w:val="000000"/>
-              </w:rPr>
-              <w:t xml:space="preserve">0.13</w:t>
-            </w:r>
-          </w:p>
-        </w:tc>
-        <w:tc>
-          <w:tcPr>
-            <w:tcBorders>
-              <w:bottom w:val="single" w:sz="6" w:space="0" w:color="666666"/>
-              <w:top w:val="single" w:sz="6" w:space="0" w:color="666666"/>
-              <w:left w:val="single" w:sz="6" w:space="0" w:color="666666"/>
-              <w:right w:val="single" w:sz="6" w:space="0" w:color="666666"/>
-            </w:tcBorders>
-            <w:shd w:val="clear" w:color="auto" w:fill="FFFFFF"/>
-            <w:tcMar>
-              <w:top w:w="0" w:type="dxa"/>
-              <w:bottom w:w="0" w:type="dxa"/>
-              <w:left w:w="0" w:type="dxa"/>
-              <w:right w:w="0" w:type="dxa"/>
-            </w:tcMar>
-            <w:vAlign w:val="center"/>
-          </w:tcPr>
-          <w:p>
-            <w:pPr>
-              <w:pStyle w:val="Normal"/>
-              <w:jc w:val="left"/>
-              <w:pBdr>
-                <w:bottom w:val="none" w:sz="0" w:space="0" w:color="000000"/>
-                <w:top w:val="none" w:sz="0" w:space="0" w:color="000000"/>
-                <w:left w:val="none" w:sz="0" w:space="0" w:color="000000"/>
-                <w:right w:val="none" w:sz="0" w:space="0" w:color="000000"/>
-              </w:pBdr>
-              <w:spacing w:after="100" w:before="100" w:line="240"/>
-              <w:ind w:left="100" w:right="100" w:firstLine="0" w:firstLineChars="0"/>
-            </w:pPr>
-            <w:r>
-              <w:rPr>
-                <w:rFonts w:ascii="Arial" w:hAnsi="Arial" w:eastAsia="Arial" w:cs="Arial"/>
-                <w:i w:val="false"/>
-                <w:b w:val="false"/>
-                <w:u w:val="none"/>
-                <w:sz w:val="22"/>
-                <w:szCs w:val="22"/>
-                <w:color w:val="000000"/>
-              </w:rPr>
-              <w:t xml:space="preserve">0.19</w:t>
+              <w:t xml:space="preserve">0.45</w:t>
+            </w:r>
+          </w:p>
+        </w:tc>
+        <w:tc>
+          <w:tcPr>
+            <w:tcBorders>
+              <w:bottom w:val="single" w:sz="6" w:space="0" w:color="666666"/>
+              <w:top w:val="single" w:sz="6" w:space="0" w:color="666666"/>
+              <w:left w:val="single" w:sz="6" w:space="0" w:color="666666"/>
+              <w:right w:val="single" w:sz="6" w:space="0" w:color="666666"/>
+            </w:tcBorders>
+            <w:shd w:val="clear" w:color="auto" w:fill="FFFFFF"/>
+            <w:tcMar>
+              <w:top w:w="0" w:type="dxa"/>
+              <w:bottom w:w="0" w:type="dxa"/>
+              <w:left w:w="0" w:type="dxa"/>
+              <w:right w:w="0" w:type="dxa"/>
+            </w:tcMar>
+            <w:vAlign w:val="center"/>
+          </w:tcPr>
+          <w:p>
+            <w:pPr>
+              <w:pStyle w:val="Normal"/>
+              <w:jc w:val="left"/>
+              <w:pBdr>
+                <w:bottom w:val="none" w:sz="0" w:space="0" w:color="000000"/>
+                <w:top w:val="none" w:sz="0" w:space="0" w:color="000000"/>
+                <w:left w:val="none" w:sz="0" w:space="0" w:color="000000"/>
+                <w:right w:val="none" w:sz="0" w:space="0" w:color="000000"/>
+              </w:pBdr>
+              <w:spacing w:after="100" w:before="100" w:line="240"/>
+              <w:ind w:left="100" w:right="100" w:firstLine="0" w:firstLineChars="0"/>
+            </w:pPr>
+            <w:r>
+              <w:rPr>
+                <w:rFonts w:ascii="Arial" w:hAnsi="Arial" w:eastAsia="Arial" w:cs="Arial"/>
+                <w:i w:val="false"/>
+                <w:b w:val="false"/>
+                <w:u w:val="none"/>
+                <w:sz w:val="22"/>
+                <w:szCs w:val="22"/>
+                <w:color w:val="000000"/>
+              </w:rPr>
+              <w:t xml:space="preserve">0.36</w:t>
+            </w:r>
+          </w:p>
+        </w:tc>
+        <w:tc>
+          <w:tcPr>
+            <w:tcBorders>
+              <w:bottom w:val="single" w:sz="6" w:space="0" w:color="666666"/>
+              <w:top w:val="single" w:sz="6" w:space="0" w:color="666666"/>
+              <w:left w:val="single" w:sz="6" w:space="0" w:color="666666"/>
+              <w:right w:val="single" w:sz="6" w:space="0" w:color="666666"/>
+            </w:tcBorders>
+            <w:shd w:val="clear" w:color="auto" w:fill="FFFFFF"/>
+            <w:tcMar>
+              <w:top w:w="0" w:type="dxa"/>
+              <w:bottom w:w="0" w:type="dxa"/>
+              <w:left w:w="0" w:type="dxa"/>
+              <w:right w:w="0" w:type="dxa"/>
+            </w:tcMar>
+            <w:vAlign w:val="center"/>
+          </w:tcPr>
+          <w:p>
+            <w:pPr>
+              <w:pStyle w:val="Normal"/>
+              <w:jc w:val="left"/>
+              <w:pBdr>
+                <w:bottom w:val="none" w:sz="0" w:space="0" w:color="000000"/>
+                <w:top w:val="none" w:sz="0" w:space="0" w:color="000000"/>
+                <w:left w:val="none" w:sz="0" w:space="0" w:color="000000"/>
+                <w:right w:val="none" w:sz="0" w:space="0" w:color="000000"/>
+              </w:pBdr>
+              <w:spacing w:after="100" w:before="100" w:line="240"/>
+              <w:ind w:left="100" w:right="100" w:firstLine="0" w:firstLineChars="0"/>
+            </w:pPr>
+            <w:r>
+              <w:rPr>
+                <w:rFonts w:ascii="Arial" w:hAnsi="Arial" w:eastAsia="Arial" w:cs="Arial"/>
+                <w:i w:val="false"/>
+                <w:b w:val="false"/>
+                <w:u w:val="none"/>
+                <w:sz w:val="22"/>
+                <w:szCs w:val="22"/>
+                <w:color w:val="000000"/>
+              </w:rPr>
+              <w:t xml:space="preserve">0.54</w:t>
             </w:r>
           </w:p>
         </w:tc>
@@ -6500,7 +6500,7 @@
                 <w:szCs w:val="22"/>
                 <w:color w:val="000000"/>
               </w:rPr>
-              <w:t xml:space="preserve">alpha_u_AE1, beta_u_AE1 (83.77, 437.45)</w:t>
+              <w:t xml:space="preserve">alpha_u_AE1, beta_u_AE1 (54.55, 66.67)</w:t>
             </w:r>
           </w:p>
         </w:tc>
@@ -6594,95 +6594,95 @@
                 <w:szCs w:val="22"/>
                 <w:color w:val="000000"/>
               </w:rPr>
-              <w:t xml:space="preserve">0.07</w:t>
-            </w:r>
-          </w:p>
-        </w:tc>
-        <w:tc>
-          <w:tcPr>
-            <w:tcBorders>
-              <w:bottom w:val="single" w:sz="6" w:space="0" w:color="666666"/>
-              <w:top w:val="single" w:sz="6" w:space="0" w:color="666666"/>
-              <w:left w:val="single" w:sz="6" w:space="0" w:color="666666"/>
-              <w:right w:val="single" w:sz="6" w:space="0" w:color="666666"/>
-            </w:tcBorders>
-            <w:shd w:val="clear" w:color="auto" w:fill="FFFFFF"/>
-            <w:tcMar>
-              <w:top w:w="0" w:type="dxa"/>
-              <w:bottom w:w="0" w:type="dxa"/>
-              <w:left w:w="0" w:type="dxa"/>
-              <w:right w:w="0" w:type="dxa"/>
-            </w:tcMar>
-            <w:vAlign w:val="center"/>
-          </w:tcPr>
-          <w:p>
-            <w:pPr>
-              <w:pStyle w:val="Normal"/>
-              <w:jc w:val="left"/>
-              <w:pBdr>
-                <w:bottom w:val="none" w:sz="0" w:space="0" w:color="000000"/>
-                <w:top w:val="none" w:sz="0" w:space="0" w:color="000000"/>
-                <w:left w:val="none" w:sz="0" w:space="0" w:color="000000"/>
-                <w:right w:val="none" w:sz="0" w:space="0" w:color="000000"/>
-              </w:pBdr>
-              <w:spacing w:after="100" w:before="100" w:line="240"/>
-              <w:ind w:left="100" w:right="100" w:firstLine="0" w:firstLineChars="0"/>
-            </w:pPr>
-            <w:r>
-              <w:rPr>
-                <w:rFonts w:ascii="Arial" w:hAnsi="Arial" w:eastAsia="Arial" w:cs="Arial"/>
-                <w:i w:val="false"/>
-                <w:b w:val="false"/>
-                <w:u w:val="none"/>
-                <w:sz w:val="22"/>
-                <w:szCs w:val="22"/>
-                <w:color w:val="000000"/>
-              </w:rPr>
-              <w:t xml:space="preserve">0.05</w:t>
-            </w:r>
-          </w:p>
-        </w:tc>
-        <w:tc>
-          <w:tcPr>
-            <w:tcBorders>
-              <w:bottom w:val="single" w:sz="6" w:space="0" w:color="666666"/>
-              <w:top w:val="single" w:sz="6" w:space="0" w:color="666666"/>
-              <w:left w:val="single" w:sz="6" w:space="0" w:color="666666"/>
-              <w:right w:val="single" w:sz="6" w:space="0" w:color="666666"/>
-            </w:tcBorders>
-            <w:shd w:val="clear" w:color="auto" w:fill="FFFFFF"/>
-            <w:tcMar>
-              <w:top w:w="0" w:type="dxa"/>
-              <w:bottom w:w="0" w:type="dxa"/>
-              <w:left w:w="0" w:type="dxa"/>
-              <w:right w:w="0" w:type="dxa"/>
-            </w:tcMar>
-            <w:vAlign w:val="center"/>
-          </w:tcPr>
-          <w:p>
-            <w:pPr>
-              <w:pStyle w:val="Normal"/>
-              <w:jc w:val="left"/>
-              <w:pBdr>
-                <w:bottom w:val="none" w:sz="0" w:space="0" w:color="000000"/>
-                <w:top w:val="none" w:sz="0" w:space="0" w:color="000000"/>
-                <w:left w:val="none" w:sz="0" w:space="0" w:color="000000"/>
-                <w:right w:val="none" w:sz="0" w:space="0" w:color="000000"/>
-              </w:pBdr>
-              <w:spacing w:after="100" w:before="100" w:line="240"/>
-              <w:ind w:left="100" w:right="100" w:firstLine="0" w:firstLineChars="0"/>
-            </w:pPr>
-            <w:r>
-              <w:rPr>
-                <w:rFonts w:ascii="Arial" w:hAnsi="Arial" w:eastAsia="Arial" w:cs="Arial"/>
-                <w:i w:val="false"/>
-                <w:b w:val="false"/>
-                <w:u w:val="none"/>
-                <w:sz w:val="22"/>
-                <w:szCs w:val="22"/>
-                <w:color w:val="000000"/>
-              </w:rPr>
-              <w:t xml:space="preserve">0.08</w:t>
+              <w:t xml:space="preserve">0.19</w:t>
+            </w:r>
+          </w:p>
+        </w:tc>
+        <w:tc>
+          <w:tcPr>
+            <w:tcBorders>
+              <w:bottom w:val="single" w:sz="6" w:space="0" w:color="666666"/>
+              <w:top w:val="single" w:sz="6" w:space="0" w:color="666666"/>
+              <w:left w:val="single" w:sz="6" w:space="0" w:color="666666"/>
+              <w:right w:val="single" w:sz="6" w:space="0" w:color="666666"/>
+            </w:tcBorders>
+            <w:shd w:val="clear" w:color="auto" w:fill="FFFFFF"/>
+            <w:tcMar>
+              <w:top w:w="0" w:type="dxa"/>
+              <w:bottom w:w="0" w:type="dxa"/>
+              <w:left w:w="0" w:type="dxa"/>
+              <w:right w:w="0" w:type="dxa"/>
+            </w:tcMar>
+            <w:vAlign w:val="center"/>
+          </w:tcPr>
+          <w:p>
+            <w:pPr>
+              <w:pStyle w:val="Normal"/>
+              <w:jc w:val="left"/>
+              <w:pBdr>
+                <w:bottom w:val="none" w:sz="0" w:space="0" w:color="000000"/>
+                <w:top w:val="none" w:sz="0" w:space="0" w:color="000000"/>
+                <w:left w:val="none" w:sz="0" w:space="0" w:color="000000"/>
+                <w:right w:val="none" w:sz="0" w:space="0" w:color="000000"/>
+              </w:pBdr>
+              <w:spacing w:after="100" w:before="100" w:line="240"/>
+              <w:ind w:left="100" w:right="100" w:firstLine="0" w:firstLineChars="0"/>
+            </w:pPr>
+            <w:r>
+              <w:rPr>
+                <w:rFonts w:ascii="Arial" w:hAnsi="Arial" w:eastAsia="Arial" w:cs="Arial"/>
+                <w:i w:val="false"/>
+                <w:b w:val="false"/>
+                <w:u w:val="none"/>
+                <w:sz w:val="22"/>
+                <w:szCs w:val="22"/>
+                <w:color w:val="000000"/>
+              </w:rPr>
+              <w:t xml:space="preserve">0.15</w:t>
+            </w:r>
+          </w:p>
+        </w:tc>
+        <w:tc>
+          <w:tcPr>
+            <w:tcBorders>
+              <w:bottom w:val="single" w:sz="6" w:space="0" w:color="666666"/>
+              <w:top w:val="single" w:sz="6" w:space="0" w:color="666666"/>
+              <w:left w:val="single" w:sz="6" w:space="0" w:color="666666"/>
+              <w:right w:val="single" w:sz="6" w:space="0" w:color="666666"/>
+            </w:tcBorders>
+            <w:shd w:val="clear" w:color="auto" w:fill="FFFFFF"/>
+            <w:tcMar>
+              <w:top w:w="0" w:type="dxa"/>
+              <w:bottom w:w="0" w:type="dxa"/>
+              <w:left w:w="0" w:type="dxa"/>
+              <w:right w:w="0" w:type="dxa"/>
+            </w:tcMar>
+            <w:vAlign w:val="center"/>
+          </w:tcPr>
+          <w:p>
+            <w:pPr>
+              <w:pStyle w:val="Normal"/>
+              <w:jc w:val="left"/>
+              <w:pBdr>
+                <w:bottom w:val="none" w:sz="0" w:space="0" w:color="000000"/>
+                <w:top w:val="none" w:sz="0" w:space="0" w:color="000000"/>
+                <w:left w:val="none" w:sz="0" w:space="0" w:color="000000"/>
+                <w:right w:val="none" w:sz="0" w:space="0" w:color="000000"/>
+              </w:pBdr>
+              <w:spacing w:after="100" w:before="100" w:line="240"/>
+              <w:ind w:left="100" w:right="100" w:firstLine="0" w:firstLineChars="0"/>
+            </w:pPr>
+            <w:r>
+              <w:rPr>
+                <w:rFonts w:ascii="Arial" w:hAnsi="Arial" w:eastAsia="Arial" w:cs="Arial"/>
+                <w:i w:val="false"/>
+                <w:b w:val="false"/>
+                <w:u w:val="none"/>
+                <w:sz w:val="22"/>
+                <w:szCs w:val="22"/>
+                <w:color w:val="000000"/>
+              </w:rPr>
+              <w:t xml:space="preserve">0.23</w:t>
             </w:r>
           </w:p>
         </w:tc>
@@ -6770,7 +6770,7 @@
                 <w:szCs w:val="22"/>
                 <w:color w:val="000000"/>
               </w:rPr>
-              <w:t xml:space="preserve">alpha_u_AE2, beta_u_AE2 (93.15, 1279.54)</w:t>
+              <w:t xml:space="preserve">alpha_u_AE2, beta_u_AE2 (80.81, 344.51)</w:t>
             </w:r>
           </w:p>
         </w:tc>
@@ -6864,95 +6864,95 @@
                 <w:szCs w:val="22"/>
                 <w:color w:val="000000"/>
               </w:rPr>
-              <w:t xml:space="preserve">0.13</w:t>
-            </w:r>
-          </w:p>
-        </w:tc>
-        <w:tc>
-          <w:tcPr>
-            <w:tcBorders>
-              <w:bottom w:val="single" w:sz="6" w:space="0" w:color="666666"/>
-              <w:top w:val="single" w:sz="6" w:space="0" w:color="666666"/>
-              <w:left w:val="single" w:sz="6" w:space="0" w:color="666666"/>
-              <w:right w:val="single" w:sz="6" w:space="0" w:color="666666"/>
-            </w:tcBorders>
-            <w:shd w:val="clear" w:color="auto" w:fill="FFFFFF"/>
-            <w:tcMar>
-              <w:top w:w="0" w:type="dxa"/>
-              <w:bottom w:w="0" w:type="dxa"/>
-              <w:left w:w="0" w:type="dxa"/>
-              <w:right w:w="0" w:type="dxa"/>
-            </w:tcMar>
-            <w:vAlign w:val="center"/>
-          </w:tcPr>
-          <w:p>
-            <w:pPr>
-              <w:pStyle w:val="Normal"/>
-              <w:jc w:val="left"/>
-              <w:pBdr>
-                <w:bottom w:val="none" w:sz="0" w:space="0" w:color="000000"/>
-                <w:top w:val="none" w:sz="0" w:space="0" w:color="000000"/>
-                <w:left w:val="none" w:sz="0" w:space="0" w:color="000000"/>
-                <w:right w:val="none" w:sz="0" w:space="0" w:color="000000"/>
-              </w:pBdr>
-              <w:spacing w:after="100" w:before="100" w:line="240"/>
-              <w:ind w:left="100" w:right="100" w:firstLine="0" w:firstLineChars="0"/>
-            </w:pPr>
-            <w:r>
-              <w:rPr>
-                <w:rFonts w:ascii="Arial" w:hAnsi="Arial" w:eastAsia="Arial" w:cs="Arial"/>
-                <w:i w:val="false"/>
-                <w:b w:val="false"/>
-                <w:u w:val="none"/>
-                <w:sz w:val="22"/>
-                <w:szCs w:val="22"/>
-                <w:color w:val="000000"/>
-              </w:rPr>
-              <w:t xml:space="preserve">0.10</w:t>
-            </w:r>
-          </w:p>
-        </w:tc>
-        <w:tc>
-          <w:tcPr>
-            <w:tcBorders>
-              <w:bottom w:val="single" w:sz="6" w:space="0" w:color="666666"/>
-              <w:top w:val="single" w:sz="6" w:space="0" w:color="666666"/>
-              <w:left w:val="single" w:sz="6" w:space="0" w:color="666666"/>
-              <w:right w:val="single" w:sz="6" w:space="0" w:color="666666"/>
-            </w:tcBorders>
-            <w:shd w:val="clear" w:color="auto" w:fill="FFFFFF"/>
-            <w:tcMar>
-              <w:top w:w="0" w:type="dxa"/>
-              <w:bottom w:w="0" w:type="dxa"/>
-              <w:left w:w="0" w:type="dxa"/>
-              <w:right w:w="0" w:type="dxa"/>
-            </w:tcMar>
-            <w:vAlign w:val="center"/>
-          </w:tcPr>
-          <w:p>
-            <w:pPr>
-              <w:pStyle w:val="Normal"/>
-              <w:jc w:val="left"/>
-              <w:pBdr>
-                <w:bottom w:val="none" w:sz="0" w:space="0" w:color="000000"/>
-                <w:top w:val="none" w:sz="0" w:space="0" w:color="000000"/>
-                <w:left w:val="none" w:sz="0" w:space="0" w:color="000000"/>
-                <w:right w:val="none" w:sz="0" w:space="0" w:color="000000"/>
-              </w:pBdr>
-              <w:spacing w:after="100" w:before="100" w:line="240"/>
-              <w:ind w:left="100" w:right="100" w:firstLine="0" w:firstLineChars="0"/>
-            </w:pPr>
-            <w:r>
-              <w:rPr>
-                <w:rFonts w:ascii="Arial" w:hAnsi="Arial" w:eastAsia="Arial" w:cs="Arial"/>
-                <w:i w:val="false"/>
-                <w:b w:val="false"/>
-                <w:u w:val="none"/>
-                <w:sz w:val="22"/>
-                <w:szCs w:val="22"/>
-                <w:color w:val="000000"/>
-              </w:rPr>
-              <w:t xml:space="preserve">0.15</w:t>
+              <w:t xml:space="preserve">0.36</w:t>
+            </w:r>
+          </w:p>
+        </w:tc>
+        <w:tc>
+          <w:tcPr>
+            <w:tcBorders>
+              <w:bottom w:val="single" w:sz="6" w:space="0" w:color="666666"/>
+              <w:top w:val="single" w:sz="6" w:space="0" w:color="666666"/>
+              <w:left w:val="single" w:sz="6" w:space="0" w:color="666666"/>
+              <w:right w:val="single" w:sz="6" w:space="0" w:color="666666"/>
+            </w:tcBorders>
+            <w:shd w:val="clear" w:color="auto" w:fill="FFFFFF"/>
+            <w:tcMar>
+              <w:top w:w="0" w:type="dxa"/>
+              <w:bottom w:w="0" w:type="dxa"/>
+              <w:left w:w="0" w:type="dxa"/>
+              <w:right w:w="0" w:type="dxa"/>
+            </w:tcMar>
+            <w:vAlign w:val="center"/>
+          </w:tcPr>
+          <w:p>
+            <w:pPr>
+              <w:pStyle w:val="Normal"/>
+              <w:jc w:val="left"/>
+              <w:pBdr>
+                <w:bottom w:val="none" w:sz="0" w:space="0" w:color="000000"/>
+                <w:top w:val="none" w:sz="0" w:space="0" w:color="000000"/>
+                <w:left w:val="none" w:sz="0" w:space="0" w:color="000000"/>
+                <w:right w:val="none" w:sz="0" w:space="0" w:color="000000"/>
+              </w:pBdr>
+              <w:spacing w:after="100" w:before="100" w:line="240"/>
+              <w:ind w:left="100" w:right="100" w:firstLine="0" w:firstLineChars="0"/>
+            </w:pPr>
+            <w:r>
+              <w:rPr>
+                <w:rFonts w:ascii="Arial" w:hAnsi="Arial" w:eastAsia="Arial" w:cs="Arial"/>
+                <w:i w:val="false"/>
+                <w:b w:val="false"/>
+                <w:u w:val="none"/>
+                <w:sz w:val="22"/>
+                <w:szCs w:val="22"/>
+                <w:color w:val="000000"/>
+              </w:rPr>
+              <w:t xml:space="preserve">0.29</w:t>
+            </w:r>
+          </w:p>
+        </w:tc>
+        <w:tc>
+          <w:tcPr>
+            <w:tcBorders>
+              <w:bottom w:val="single" w:sz="6" w:space="0" w:color="666666"/>
+              <w:top w:val="single" w:sz="6" w:space="0" w:color="666666"/>
+              <w:left w:val="single" w:sz="6" w:space="0" w:color="666666"/>
+              <w:right w:val="single" w:sz="6" w:space="0" w:color="666666"/>
+            </w:tcBorders>
+            <w:shd w:val="clear" w:color="auto" w:fill="FFFFFF"/>
+            <w:tcMar>
+              <w:top w:w="0" w:type="dxa"/>
+              <w:bottom w:w="0" w:type="dxa"/>
+              <w:left w:w="0" w:type="dxa"/>
+              <w:right w:w="0" w:type="dxa"/>
+            </w:tcMar>
+            <w:vAlign w:val="center"/>
+          </w:tcPr>
+          <w:p>
+            <w:pPr>
+              <w:pStyle w:val="Normal"/>
+              <w:jc w:val="left"/>
+              <w:pBdr>
+                <w:bottom w:val="none" w:sz="0" w:space="0" w:color="000000"/>
+                <w:top w:val="none" w:sz="0" w:space="0" w:color="000000"/>
+                <w:left w:val="none" w:sz="0" w:space="0" w:color="000000"/>
+                <w:right w:val="none" w:sz="0" w:space="0" w:color="000000"/>
+              </w:pBdr>
+              <w:spacing w:after="100" w:before="100" w:line="240"/>
+              <w:ind w:left="100" w:right="100" w:firstLine="0" w:firstLineChars="0"/>
+            </w:pPr>
+            <w:r>
+              <w:rPr>
+                <w:rFonts w:ascii="Arial" w:hAnsi="Arial" w:eastAsia="Arial" w:cs="Arial"/>
+                <w:i w:val="false"/>
+                <w:b w:val="false"/>
+                <w:u w:val="none"/>
+                <w:sz w:val="22"/>
+                <w:szCs w:val="22"/>
+                <w:color w:val="000000"/>
+              </w:rPr>
+              <w:t xml:space="preserve">0.43</w:t>
             </w:r>
           </w:p>
         </w:tc>
@@ -7040,7 +7040,7 @@
                 <w:szCs w:val="22"/>
                 <w:color w:val="000000"/>
               </w:rPr>
-              <w:t xml:space="preserve">alpha_u_AE3, beta_u_AE3 (87.01, 589.76)</w:t>
+              <w:t xml:space="preserve">alpha_u_AE3, beta_u_AE3 (63.64, 113.14)</w:t>
             </w:r>
           </w:p>
         </w:tc>
@@ -7630,7 +7630,7 @@
                 <w:szCs w:val="22"/>
                 <w:color w:val="000000"/>
               </w:rPr>
-              <w:t xml:space="preserve">OS to PFS under the Experimental Strategy</w:t>
+              <w:t xml:space="preserve">PFS to Dead under the Experimental Strategy</w:t>
             </w:r>
           </w:p>
         </w:tc>

</xml_diff>

<commit_message>
A commit now that I've given each country it's own discounting rate and associated min and max
</commit_message>
<xml_diff>
--- a/Table_1_Germany.docx
+++ b/Table_1_Germany.docx
@@ -9652,7 +9652,7 @@
                 <w:szCs w:val="22"/>
                 <w:color w:val="000000"/>
               </w:rPr>
-              <w:t xml:space="preserve">0.08</w:t>
+              <w:t xml:space="preserve">0.06</w:t>
             </w:r>
           </w:p>
         </w:tc>
@@ -9922,7 +9922,7 @@
                 <w:szCs w:val="22"/>
                 <w:color w:val="000000"/>
               </w:rPr>
-              <w:t xml:space="preserve">0.08</w:t>
+              <w:t xml:space="preserve">0.06</w:t>
             </w:r>
           </w:p>
         </w:tc>

</xml_diff>

<commit_message>
I had originally coded this as  d_c    = runif(n_runs,  min = country_min_discount_rate, max = country_max_discount_rate), d_e    = runif(n_runs,  min = country_min_discount_rate, max = country_max_discount_rate),
But actually I should haved coded this as:
   d_c    = runif(n_runs,  min = Minimum_d_c, max = Maximum_d_c),
    d_e    = runif(n_runs,  min = Minimum_d_e, max = Maximum_d_e),
   Because: 
Minimum_d_e <- country_min_discount_rate/365
Maximum_d_e <- country_max_discount_rate/365

Minimum_d_c <- country_min_discount_rate/365
Maximum_d_c <- country_max_discount_rate/365
</commit_message>
<xml_diff>
--- a/Table_1_Germany.docx
+++ b/Table_1_Germany.docx
@@ -9564,7 +9564,7 @@
                 <w:szCs w:val="22"/>
                 <w:color w:val="000000"/>
               </w:rPr>
-              <w:t xml:space="preserve">0.00</w:t>
+              <w:t xml:space="preserve">0.03</w:t>
             </w:r>
           </w:p>
         </w:tc>
@@ -9834,7 +9834,7 @@
                 <w:szCs w:val="22"/>
                 <w:color w:val="000000"/>
               </w:rPr>
-              <w:t xml:space="preserve">0.00</w:t>
+              <w:t xml:space="preserve">0.03</w:t>
             </w:r>
           </w:p>
         </w:tc>

</xml_diff>